<commit_message>
Adicinando link do GitHub.
</commit_message>
<xml_diff>
--- a/Documentação/Plano do projeto/PlanoDoProjeto.docx
+++ b/Documentação/Plano do projeto/PlanoDoProjeto.docx
@@ -2,7 +2,6 @@
 <file path=word/document.xml><?xml version="1.0" encoding="utf-8"?>
 <w:document xmlns:wpc="http://schemas.microsoft.com/office/word/2010/wordprocessingCanvas" xmlns:mc="http://schemas.openxmlformats.org/markup-compatibility/2006" xmlns:o="urn:schemas-microsoft-com:office:office" xmlns:r="http://schemas.openxmlformats.org/officeDocument/2006/relationships" xmlns:m="http://schemas.openxmlformats.org/officeDocument/2006/math" xmlns:v="urn:schemas-microsoft-com:vml" xmlns:wp14="http://schemas.microsoft.com/office/word/2010/wordprocessingDrawing" xmlns:wp="http://schemas.openxmlformats.org/drawingml/2006/wordprocessingDrawing" xmlns:w10="urn:schemas-microsoft-com:office:word" xmlns:w="http://schemas.openxmlformats.org/wordprocessingml/2006/main" xmlns:w14="http://schemas.microsoft.com/office/word/2010/wordml" xmlns:w15="http://schemas.microsoft.com/office/word/2012/wordml" xmlns:wpg="http://schemas.microsoft.com/office/word/2010/wordprocessingGroup" xmlns:wpi="http://schemas.microsoft.com/office/word/2010/wordprocessingInk" xmlns:wne="http://schemas.microsoft.com/office/word/2006/wordml" xmlns:wps="http://schemas.microsoft.com/office/word/2010/wordprocessingShape" mc:Ignorable="w14 w15 wp14">
   <w:body>
-    <w:bookmarkStart w:id="0" w:name="_GoBack"/>
     <w:p>
       <w:pPr>
         <w:pStyle w:val="Ttulo"/>
@@ -93,9 +92,9 @@
           <w:lang w:val="pt-BR"/>
         </w:rPr>
       </w:pPr>
-      <w:bookmarkStart w:id="1" w:name="_Toc447095880"/>
-      <w:bookmarkStart w:id="2" w:name="_Toc456598586"/>
-      <w:bookmarkStart w:id="3" w:name="_Toc456600917"/>
+      <w:bookmarkStart w:id="0" w:name="_Toc447095880"/>
+      <w:bookmarkStart w:id="1" w:name="_Toc456598586"/>
+      <w:bookmarkStart w:id="2" w:name="_Toc456600917"/>
       <w:r>
         <w:rPr>
           <w:lang w:val="pt-BR"/>
@@ -124,16 +123,16 @@
           <w:lang w:val="pt-BR"/>
         </w:rPr>
       </w:pPr>
-      <w:bookmarkStart w:id="4" w:name="_Toc524312837"/>
-      <w:bookmarkStart w:id="5" w:name="_Toc20734060"/>
+      <w:bookmarkStart w:id="3" w:name="_Toc524312837"/>
+      <w:bookmarkStart w:id="4" w:name="_Toc20734060"/>
       <w:r>
         <w:rPr>
           <w:lang w:val="pt-BR"/>
         </w:rPr>
         <w:t>Organização do projeto</w:t>
       </w:r>
+      <w:bookmarkEnd w:id="3"/>
       <w:bookmarkEnd w:id="4"/>
-      <w:bookmarkEnd w:id="5"/>
     </w:p>
     <w:p>
       <w:pPr>
@@ -209,8 +208,8 @@
           <w:lang w:val="pt-BR"/>
         </w:rPr>
       </w:pPr>
-      <w:bookmarkStart w:id="6" w:name="_Toc524312847"/>
-      <w:bookmarkStart w:id="7" w:name="_Toc20734070"/>
+      <w:bookmarkStart w:id="5" w:name="_Toc524312847"/>
+      <w:bookmarkStart w:id="6" w:name="_Toc20734070"/>
       <w:r>
         <w:rPr>
           <w:lang w:val="pt-BR"/>
@@ -302,42 +301,39 @@
         <w:rPr>
           <w:lang w:val="pt-BR"/>
         </w:rPr>
-        <w:t xml:space="preserve">O projeto será controlado pelo controlador de versão </w:t>
-      </w:r>
-      <w:proofErr w:type="spellStart"/>
-      <w:r>
-        <w:rPr>
-          <w:lang w:val="pt-BR"/>
-        </w:rPr>
-        <w:t>GitHub</w:t>
-      </w:r>
-      <w:proofErr w:type="spellEnd"/>
-      <w:r>
-        <w:rPr>
-          <w:lang w:val="pt-BR"/>
-        </w:rPr>
-        <w:t xml:space="preserve"> &lt; </w:t>
-      </w:r>
-      <w:hyperlink r:id="rId8" w:history="1">
-        <w:r>
-          <w:rPr>
-            <w:rStyle w:val="Hyperlink"/>
-            <w:lang w:val="pt-BR"/>
-          </w:rPr>
-          <w:t>https://github.com/samuellemes/project-stoks</w:t>
-        </w:r>
-      </w:hyperlink>
-      <w:r>
-        <w:rPr>
-          <w:lang w:val="pt-BR"/>
-        </w:rPr>
-        <w:t>&gt;</w:t>
+        <w:t>O projeto será controlado pelo controlador de versão GitHub</w:t>
       </w:r>
       <w:r>
         <w:rPr>
           <w:lang w:val="pt-BR"/>
         </w:rPr>
-        <w:t>.</w:t>
+        <w:t xml:space="preserve">: </w:t>
+      </w:r>
+      <w:bookmarkStart w:id="7" w:name="_GoBack"/>
+      <w:bookmarkEnd w:id="7"/>
+      <w:r>
+        <w:fldChar w:fldCharType="begin"/>
+      </w:r>
+      <w:r>
+        <w:instrText xml:space="preserve"> HYPERLINK "</w:instrText>
+      </w:r>
+      <w:r>
+        <w:instrText>https://github.com/samuellemes/Projeto-Stocks</w:instrText>
+      </w:r>
+      <w:r>
+        <w:instrText xml:space="preserve">" </w:instrText>
+      </w:r>
+      <w:r>
+        <w:fldChar w:fldCharType="separate"/>
+      </w:r>
+      <w:r>
+        <w:rPr>
+          <w:rStyle w:val="Hyperlink"/>
+        </w:rPr>
+        <w:t>https://github.com/samuellemes/Projeto-Stocks</w:t>
+      </w:r>
+      <w:r>
+        <w:fldChar w:fldCharType="end"/>
       </w:r>
     </w:p>
     <w:p>
@@ -353,8 +349,8 @@
         </w:rPr>
         <w:t>Marcos e objetivos do projeto</w:t>
       </w:r>
+      <w:bookmarkEnd w:id="5"/>
       <w:bookmarkEnd w:id="6"/>
-      <w:bookmarkEnd w:id="7"/>
     </w:p>
     <w:p>
       <w:pPr>
@@ -1261,9 +1257,9 @@
           </w:p>
         </w:tc>
       </w:tr>
+      <w:bookmarkEnd w:id="0"/>
       <w:bookmarkEnd w:id="1"/>
       <w:bookmarkEnd w:id="2"/>
-      <w:bookmarkEnd w:id="3"/>
     </w:tbl>
     <w:p>
       <w:pPr>
@@ -1331,11 +1327,10 @@
         </w:rPr>
         <w:t>Não se aplica.</w:t>
       </w:r>
-      <w:bookmarkEnd w:id="0"/>
     </w:p>
     <w:sectPr>
-      <w:headerReference w:type="default" r:id="rId9"/>
-      <w:footerReference w:type="default" r:id="rId10"/>
+      <w:headerReference w:type="default" r:id="rId8"/>
+      <w:footerReference w:type="default" r:id="rId9"/>
       <w:pgSz w:w="12240" w:h="15840" w:code="1"/>
       <w:pgMar w:top="1440" w:right="1440" w:bottom="1440" w:left="1440" w:header="720" w:footer="720" w:gutter="0"/>
       <w:cols w:space="720"/>
@@ -1514,7 +1509,7 @@
               <w:rStyle w:val="Nmerodepgina"/>
               <w:noProof/>
             </w:rPr>
-            <w:t>2</w:t>
+            <w:t>1</w:t>
           </w:r>
           <w:r>
             <w:rPr>
@@ -1616,21 +1611,11 @@
           <w:tcW w:w="6379" w:type="dxa"/>
         </w:tcPr>
         <w:p>
-          <w:r>
-            <w:fldChar w:fldCharType="begin"/>
-          </w:r>
-          <w:r>
-            <w:instrText xml:space="preserve"> SUBJECT  \* MERGEFORMAT </w:instrText>
-          </w:r>
-          <w:r>
-            <w:fldChar w:fldCharType="separate"/>
-          </w:r>
-          <w:r>
-            <w:t>Sistema Stocks</w:t>
-          </w:r>
-          <w:r>
-            <w:fldChar w:fldCharType="end"/>
-          </w:r>
+          <w:fldSimple w:instr=" SUBJECT  \* MERGEFORMAT ">
+            <w:r>
+              <w:t>Sistema Stocks</w:t>
+            </w:r>
+          </w:fldSimple>
         </w:p>
       </w:tc>
       <w:tc>
@@ -1657,27 +1642,17 @@
           <w:tcW w:w="6379" w:type="dxa"/>
         </w:tcPr>
         <w:p>
-          <w:r>
-            <w:fldChar w:fldCharType="begin"/>
-          </w:r>
-          <w:r>
-            <w:instrText xml:space="preserve"> TITLE  \* MERGEFORMAT </w:instrText>
-          </w:r>
-          <w:r>
-            <w:fldChar w:fldCharType="separate"/>
-          </w:r>
-          <w:r>
-            <w:t>Plano do</w:t>
-          </w:r>
-          <w:r>
-            <w:rPr>
-              <w:lang w:val="pt-BR"/>
-            </w:rPr>
-            <w:t xml:space="preserve"> Projeto</w:t>
-          </w:r>
-          <w:r>
-            <w:fldChar w:fldCharType="end"/>
-          </w:r>
+          <w:fldSimple w:instr=" TITLE  \* MERGEFORMAT ">
+            <w:r>
+              <w:t>Plano do</w:t>
+            </w:r>
+            <w:r>
+              <w:rPr>
+                <w:lang w:val="pt-BR"/>
+              </w:rPr>
+              <w:t xml:space="preserve"> Projeto</w:t>
+            </w:r>
+          </w:fldSimple>
         </w:p>
       </w:tc>
       <w:tc>

</xml_diff>